<commit_message>
took a colleague's advice on some phrasing updates
</commit_message>
<xml_diff>
--- a/sheldon-hess_cv.docx
+++ b/sheldon-hess_cv.docx
@@ -247,19 +247,7 @@
         <w:rPr>
           <w:rFonts w:ascii="Verdana" w:hAnsi="Verdana"/>
         </w:rPr>
-        <w:t xml:space="preserve">, </w:t>
-      </w:r>
-      <w:r>
-        <w:rPr>
-          <w:rFonts w:ascii="Verdana" w:hAnsi="Verdana"/>
-        </w:rPr>
-        <w:t>August 2021</w:t>
-      </w:r>
-      <w:r>
-        <w:rPr>
-          <w:rFonts w:ascii="Verdana" w:hAnsi="Verdana"/>
-        </w:rPr>
-        <w:t xml:space="preserve"> - present</w:t>
+        <w:t>, August 2021 - present</w:t>
       </w:r>
     </w:p>
     <w:p>
@@ -308,7 +296,7 @@
           <w:sz w:val="22"/>
           <w:szCs w:val="22"/>
         </w:rPr>
-        <w:t xml:space="preserve">Solved problems for and with data scientists who ran into issues using Coiled </w:t>
+        <w:t xml:space="preserve">Unblocked data science users </w:t>
       </w:r>
       <w:r>
         <w:rPr>
@@ -316,7 +304,7 @@
           <w:sz w:val="22"/>
           <w:szCs w:val="22"/>
         </w:rPr>
-        <w:t>and/or</w:t>
+        <w:t>for</w:t>
       </w:r>
       <w:r>
         <w:rPr>
@@ -324,7 +312,39 @@
           <w:sz w:val="22"/>
           <w:szCs w:val="22"/>
         </w:rPr>
-        <w:t xml:space="preserve"> Dask.</w:t>
+        <w:t xml:space="preserve"> a Python/</w:t>
+      </w:r>
+      <w:r>
+        <w:rPr>
+          <w:rFonts w:ascii="Verdana" w:hAnsi="Verdana"/>
+          <w:sz w:val="22"/>
+          <w:szCs w:val="22"/>
+        </w:rPr>
+        <w:t>c</w:t>
+      </w:r>
+      <w:r>
+        <w:rPr>
+          <w:rFonts w:ascii="Verdana" w:hAnsi="Verdana"/>
+          <w:sz w:val="22"/>
+          <w:szCs w:val="22"/>
+        </w:rPr>
+        <w:t>loud/</w:t>
+      </w:r>
+      <w:r>
+        <w:rPr>
+          <w:rFonts w:ascii="Verdana" w:hAnsi="Verdana"/>
+          <w:sz w:val="22"/>
+          <w:szCs w:val="22"/>
+        </w:rPr>
+        <w:t>d</w:t>
+      </w:r>
+      <w:r>
+        <w:rPr>
+          <w:rFonts w:ascii="Verdana" w:hAnsi="Verdana"/>
+          <w:sz w:val="22"/>
+          <w:szCs w:val="22"/>
+        </w:rPr>
+        <w:t>ata science startup.</w:t>
       </w:r>
     </w:p>
     <w:p>
@@ -348,7 +368,7 @@
           <w:sz w:val="22"/>
           <w:szCs w:val="22"/>
         </w:rPr>
-        <w:t>Led</w:t>
+        <w:t xml:space="preserve">Reorganized and streamlined Customer Support </w:t>
       </w:r>
       <w:r>
         <w:rPr>
@@ -356,7 +376,7 @@
           <w:sz w:val="22"/>
           <w:szCs w:val="22"/>
         </w:rPr>
-        <w:t xml:space="preserve"> stakeholders throughout the organization </w:t>
+        <w:t>Engineering</w:t>
       </w:r>
       <w:r>
         <w:rPr>
@@ -364,7 +384,7 @@
           <w:sz w:val="22"/>
           <w:szCs w:val="22"/>
         </w:rPr>
-        <w:t>in order</w:t>
+        <w:t xml:space="preserve"> processes and </w:t>
       </w:r>
       <w:r>
         <w:rPr>
@@ -372,7 +392,15 @@
           <w:sz w:val="22"/>
           <w:szCs w:val="22"/>
         </w:rPr>
-        <w:t xml:space="preserve"> to document Customer Support Engineering's existing processes; to clarify the team's goals, expectations, and limitations; and to get agreement on the team's immediate future direction, including hiring priorities.</w:t>
+        <w:t xml:space="preserve">led stakeholders throughout the organization </w:t>
+      </w:r>
+      <w:r>
+        <w:rPr>
+          <w:rFonts w:ascii="Verdana" w:hAnsi="Verdana"/>
+          <w:sz w:val="22"/>
+          <w:szCs w:val="22"/>
+        </w:rPr>
+        <w:t>to get agreement on the team's immediate future direction, including hiring priorities.</w:t>
       </w:r>
     </w:p>
     <w:p>
@@ -420,23 +448,31 @@
           <w:sz w:val="22"/>
           <w:szCs w:val="22"/>
         </w:rPr>
-        <w:t xml:space="preserve">Performed exploratory, regression, unit, and end-to-end testing on Coiled product; </w:t>
-      </w:r>
-      <w:r>
-        <w:rPr>
-          <w:rFonts w:ascii="Verdana" w:hAnsi="Verdana"/>
+        <w:t>Grew QA testing infrastructure from reactive routine testing to encompass proactive new-feature testing.</w:t>
+      </w:r>
+    </w:p>
+    <w:p>
+      <w:pPr>
+        <w:pStyle w:val="ListParagraph"/>
+        <w:numPr>
+          <w:ilvl w:val="0"/>
+          <w:numId w:val="13"/>
+        </w:numPr>
+        <w:spacing w:lineRule="auto" w:line="240" w:before="0" w:after="0"/>
+        <w:ind w:left="360" w:hanging="180"/>
+        <w:contextualSpacing/>
+        <w:rPr>
           <w:sz w:val="22"/>
           <w:szCs w:val="22"/>
         </w:rPr>
-        <w:t>identified</w:t>
-      </w:r>
+      </w:pPr>
       <w:r>
         <w:rPr>
           <w:rFonts w:ascii="Verdana" w:hAnsi="Verdana"/>
           <w:sz w:val="22"/>
           <w:szCs w:val="22"/>
         </w:rPr>
-        <w:t xml:space="preserve"> testing issues; and wr</w:t>
+        <w:t>P</w:t>
       </w:r>
       <w:r>
         <w:rPr>
@@ -444,23 +480,31 @@
           <w:sz w:val="22"/>
           <w:szCs w:val="22"/>
         </w:rPr>
-        <w:t>o</w:t>
-      </w:r>
-      <w:r>
-        <w:rPr>
-          <w:rFonts w:ascii="Verdana" w:hAnsi="Verdana"/>
+        <w:t>erformed exploratory, regression, unit, and end-to-end testing on Coiled product; identified testing issues; and wrote test plans.</w:t>
+      </w:r>
+    </w:p>
+    <w:p>
+      <w:pPr>
+        <w:pStyle w:val="ListParagraph"/>
+        <w:numPr>
+          <w:ilvl w:val="0"/>
+          <w:numId w:val="13"/>
+        </w:numPr>
+        <w:spacing w:lineRule="auto" w:line="240" w:before="0" w:after="0"/>
+        <w:ind w:left="360" w:hanging="180"/>
+        <w:contextualSpacing/>
+        <w:rPr>
           <w:sz w:val="22"/>
           <w:szCs w:val="22"/>
         </w:rPr>
-        <w:t xml:space="preserve">te test plans </w:t>
-      </w:r>
+      </w:pPr>
       <w:r>
         <w:rPr>
           <w:rFonts w:ascii="Verdana" w:hAnsi="Verdana"/>
           <w:sz w:val="22"/>
           <w:szCs w:val="22"/>
         </w:rPr>
-        <w:t>in collaboration with quality engineering colleagues</w:t>
+        <w:t xml:space="preserve">Added functionality to the Coiled API and Coiled Cloud </w:t>
       </w:r>
       <w:r>
         <w:rPr>
@@ -468,31 +512,23 @@
           <w:sz w:val="22"/>
           <w:szCs w:val="22"/>
         </w:rPr>
-        <w:t>.</w:t>
-      </w:r>
-    </w:p>
-    <w:p>
-      <w:pPr>
-        <w:pStyle w:val="ListParagraph"/>
-        <w:numPr>
-          <w:ilvl w:val="0"/>
-          <w:numId w:val="13"/>
-        </w:numPr>
-        <w:spacing w:lineRule="auto" w:line="240" w:before="0" w:after="0"/>
-        <w:ind w:left="360" w:hanging="180"/>
-        <w:contextualSpacing/>
-        <w:rPr>
+        <w:t xml:space="preserve">code base </w:t>
+      </w:r>
+      <w:r>
+        <w:rPr>
+          <w:rFonts w:ascii="Verdana" w:hAnsi="Verdana"/>
           <w:sz w:val="22"/>
           <w:szCs w:val="22"/>
         </w:rPr>
-      </w:pPr>
+        <w:t>(Python)</w:t>
+      </w:r>
       <w:r>
         <w:rPr>
           <w:rFonts w:ascii="Verdana" w:hAnsi="Verdana"/>
           <w:sz w:val="22"/>
           <w:szCs w:val="22"/>
         </w:rPr>
-        <w:t>Added functionality to the Coiled API and Coiled Cloud product.</w:t>
+        <w:t>.</w:t>
       </w:r>
     </w:p>
     <w:p>
@@ -543,7 +579,12 @@
         </w:rPr>
       </w:pPr>
       <w:r>
-        <w:rPr/>
+        <w:rPr>
+          <w:rFonts w:ascii="Verdana" w:hAnsi="Verdana"/>
+          <w:i/>
+          <w:sz w:val="20"/>
+          <w:szCs w:val="20"/>
+        </w:rPr>
       </w:r>
     </w:p>
     <w:p>
@@ -566,13 +607,7 @@
         <w:rPr>
           <w:rFonts w:ascii="Verdana" w:hAnsi="Verdana"/>
         </w:rPr>
-        <w:t xml:space="preserve">, Sept 2019 – </w:t>
-      </w:r>
-      <w:r>
-        <w:rPr>
-          <w:rFonts w:ascii="Verdana" w:hAnsi="Verdana"/>
-        </w:rPr>
-        <w:t>July 2021</w:t>
+        <w:t>, Sept 2019 – July 2021</w:t>
       </w:r>
     </w:p>
     <w:p>
@@ -791,7 +826,7 @@
       </w:tblPr>
       <w:tblGrid>
         <w:gridCol w:w="5760"/>
-        <w:gridCol w:w="3660"/>
+        <w:gridCol w:w="3659"/>
       </w:tblGrid>
       <w:tr>
         <w:trPr/>
@@ -808,11 +843,12 @@
           <w:p>
             <w:pPr>
               <w:pStyle w:val="ListParagraph"/>
-              <w:widowControl/>
+              <w:widowControl w:val="false"/>
               <w:numPr>
                 <w:ilvl w:val="0"/>
                 <w:numId w:val="13"/>
               </w:numPr>
+              <w:suppressAutoHyphens w:val="true"/>
               <w:spacing w:lineRule="auto" w:line="240" w:before="0" w:after="0"/>
               <w:ind w:left="330" w:hanging="270"/>
               <w:contextualSpacing/>
@@ -837,7 +873,7 @@
         </w:tc>
         <w:tc>
           <w:tcPr>
-            <w:tcW w:w="3660" w:type="dxa"/>
+            <w:tcW w:w="3659" w:type="dxa"/>
             <w:tcBorders>
               <w:top w:val="nil"/>
               <w:left w:val="nil"/>
@@ -848,11 +884,12 @@
           <w:p>
             <w:pPr>
               <w:pStyle w:val="ListParagraph"/>
-              <w:widowControl/>
+              <w:widowControl w:val="false"/>
               <w:numPr>
                 <w:ilvl w:val="0"/>
                 <w:numId w:val="13"/>
               </w:numPr>
+              <w:suppressAutoHyphens w:val="true"/>
               <w:spacing w:before="0" w:after="0"/>
               <w:ind w:left="166" w:hanging="166"/>
               <w:contextualSpacing/>
@@ -891,11 +928,12 @@
           <w:p>
             <w:pPr>
               <w:pStyle w:val="ListParagraph"/>
-              <w:widowControl/>
+              <w:widowControl w:val="false"/>
               <w:numPr>
                 <w:ilvl w:val="0"/>
                 <w:numId w:val="13"/>
               </w:numPr>
+              <w:suppressAutoHyphens w:val="true"/>
               <w:spacing w:lineRule="auto" w:line="240" w:before="0" w:after="0"/>
               <w:ind w:left="330" w:hanging="270"/>
               <w:contextualSpacing/>
@@ -919,11 +957,12 @@
           <w:p>
             <w:pPr>
               <w:pStyle w:val="ListParagraph"/>
-              <w:widowControl/>
+              <w:widowControl w:val="false"/>
               <w:numPr>
                 <w:ilvl w:val="0"/>
                 <w:numId w:val="13"/>
               </w:numPr>
+              <w:suppressAutoHyphens w:val="true"/>
               <w:spacing w:lineRule="auto" w:line="240" w:before="0" w:after="0"/>
               <w:ind w:left="330" w:hanging="270"/>
               <w:contextualSpacing/>
@@ -946,7 +985,7 @@
         </w:tc>
         <w:tc>
           <w:tcPr>
-            <w:tcW w:w="3660" w:type="dxa"/>
+            <w:tcW w:w="3659" w:type="dxa"/>
             <w:tcBorders>
               <w:top w:val="nil"/>
               <w:left w:val="nil"/>
@@ -957,11 +996,12 @@
           <w:p>
             <w:pPr>
               <w:pStyle w:val="ListParagraph"/>
-              <w:widowControl/>
+              <w:widowControl w:val="false"/>
               <w:numPr>
                 <w:ilvl w:val="0"/>
                 <w:numId w:val="13"/>
               </w:numPr>
+              <w:suppressAutoHyphens w:val="true"/>
               <w:spacing w:before="0" w:after="0"/>
               <w:ind w:left="166" w:hanging="166"/>
               <w:contextualSpacing/>
@@ -986,11 +1026,12 @@
           <w:p>
             <w:pPr>
               <w:pStyle w:val="ListParagraph"/>
-              <w:widowControl/>
+              <w:widowControl w:val="false"/>
               <w:numPr>
                 <w:ilvl w:val="0"/>
                 <w:numId w:val="13"/>
               </w:numPr>
+              <w:suppressAutoHyphens w:val="true"/>
               <w:spacing w:before="0" w:after="0"/>
               <w:ind w:left="166" w:hanging="166"/>
               <w:contextualSpacing/>
@@ -1029,11 +1070,12 @@
           <w:p>
             <w:pPr>
               <w:pStyle w:val="ListParagraph"/>
-              <w:widowControl/>
+              <w:widowControl w:val="false"/>
               <w:numPr>
                 <w:ilvl w:val="0"/>
                 <w:numId w:val="13"/>
               </w:numPr>
+              <w:suppressAutoHyphens w:val="true"/>
               <w:spacing w:before="0" w:after="0"/>
               <w:ind w:left="330" w:hanging="270"/>
               <w:contextualSpacing/>
@@ -1057,7 +1099,7 @@
         </w:tc>
         <w:tc>
           <w:tcPr>
-            <w:tcW w:w="3660" w:type="dxa"/>
+            <w:tcW w:w="3659" w:type="dxa"/>
             <w:tcBorders>
               <w:top w:val="nil"/>
               <w:left w:val="nil"/>
@@ -1068,11 +1110,12 @@
           <w:p>
             <w:pPr>
               <w:pStyle w:val="ListParagraph"/>
-              <w:widowControl/>
+              <w:widowControl w:val="false"/>
               <w:numPr>
                 <w:ilvl w:val="0"/>
                 <w:numId w:val="13"/>
               </w:numPr>
+              <w:suppressAutoHyphens w:val="true"/>
               <w:spacing w:before="0" w:after="0"/>
               <w:ind w:left="166" w:hanging="166"/>
               <w:contextualSpacing/>
@@ -1111,11 +1154,12 @@
           <w:p>
             <w:pPr>
               <w:pStyle w:val="ListParagraph"/>
-              <w:widowControl/>
+              <w:widowControl w:val="false"/>
               <w:numPr>
                 <w:ilvl w:val="0"/>
                 <w:numId w:val="13"/>
               </w:numPr>
+              <w:suppressAutoHyphens w:val="true"/>
               <w:spacing w:before="0" w:after="0"/>
               <w:ind w:left="330" w:hanging="270"/>
               <w:contextualSpacing/>
@@ -1140,11 +1184,12 @@
           <w:p>
             <w:pPr>
               <w:pStyle w:val="ListParagraph"/>
-              <w:widowControl/>
+              <w:widowControl w:val="false"/>
               <w:numPr>
                 <w:ilvl w:val="0"/>
                 <w:numId w:val="13"/>
               </w:numPr>
+              <w:suppressAutoHyphens w:val="true"/>
               <w:spacing w:before="0" w:after="0"/>
               <w:ind w:left="330" w:hanging="270"/>
               <w:contextualSpacing/>
@@ -1169,7 +1214,7 @@
         </w:tc>
         <w:tc>
           <w:tcPr>
-            <w:tcW w:w="3660" w:type="dxa"/>
+            <w:tcW w:w="3659" w:type="dxa"/>
             <w:tcBorders>
               <w:top w:val="nil"/>
               <w:left w:val="nil"/>
@@ -1180,11 +1225,12 @@
           <w:p>
             <w:pPr>
               <w:pStyle w:val="ListParagraph"/>
-              <w:widowControl/>
+              <w:widowControl w:val="false"/>
               <w:numPr>
                 <w:ilvl w:val="0"/>
                 <w:numId w:val="13"/>
               </w:numPr>
+              <w:suppressAutoHyphens w:val="true"/>
               <w:spacing w:before="0" w:after="0"/>
               <w:ind w:left="166" w:hanging="166"/>
               <w:contextualSpacing/>
@@ -1209,7 +1255,8 @@
           <w:p>
             <w:pPr>
               <w:pStyle w:val="ListParagraph"/>
-              <w:widowControl/>
+              <w:widowControl w:val="false"/>
+              <w:suppressAutoHyphens w:val="true"/>
               <w:spacing w:before="0" w:after="0"/>
               <w:ind w:left="166" w:hanging="0"/>
               <w:contextualSpacing/>
@@ -1223,10 +1270,6 @@
               <w:rPr>
                 <w:rFonts w:ascii="Verdana" w:hAnsi="Verdana"/>
                 <w:bCs/>
-                <w:kern w:val="0"/>
-                <w:sz w:val="22"/>
-                <w:szCs w:val="22"/>
-                <w:lang w:val="en-US" w:eastAsia="en-US" w:bidi="ar-SA"/>
               </w:rPr>
             </w:r>
           </w:p>
@@ -1243,7 +1286,9 @@
         </w:rPr>
       </w:pPr>
       <w:r>
-        <w:rPr/>
+        <w:rPr>
+          <w:rFonts w:ascii="Verdana" w:hAnsi="Verdana"/>
+        </w:rPr>
       </w:r>
     </w:p>
     <w:p>
@@ -1256,7 +1301,9 @@
         </w:rPr>
       </w:pPr>
       <w:r>
-        <w:rPr/>
+        <w:rPr>
+          <w:rFonts w:ascii="Verdana" w:hAnsi="Verdana"/>
+        </w:rPr>
       </w:r>
     </w:p>
     <w:p>
@@ -3090,19 +3137,7 @@
         <w:rPr>
           <w:rFonts w:ascii="Verdana" w:hAnsi="Verdana"/>
         </w:rPr>
-        <w:t>Oceans of Data Community of Practice (2020-</w:t>
-      </w:r>
-      <w:r>
-        <w:rPr>
-          <w:rFonts w:ascii="Verdana" w:hAnsi="Verdana"/>
-        </w:rPr>
-        <w:t>2021</w:t>
-      </w:r>
-      <w:r>
-        <w:rPr>
-          <w:rFonts w:ascii="Verdana" w:hAnsi="Verdana"/>
-        </w:rPr>
-        <w:t>)</w:t>
+        <w:t>Oceans of Data Community of Practice (2020-2021)</w:t>
       </w:r>
     </w:p>
     <w:p>
@@ -3142,19 +3177,7 @@
         <w:rPr>
           <w:rFonts w:ascii="Verdana" w:hAnsi="Verdana"/>
         </w:rPr>
-        <w:t>Conference Documentation Committee (2015-</w:t>
-      </w:r>
-      <w:r>
-        <w:rPr>
-          <w:rFonts w:ascii="Verdana" w:hAnsi="Verdana"/>
-        </w:rPr>
-        <w:t>2020</w:t>
-      </w:r>
-      <w:r>
-        <w:rPr>
-          <w:rFonts w:ascii="Verdana" w:hAnsi="Verdana"/>
-        </w:rPr>
-        <w:t>)</w:t>
+        <w:t>Conference Documentation Committee (2015-2020)</w:t>
       </w:r>
     </w:p>
     <w:p>
@@ -3174,19 +3197,7 @@
         <w:rPr>
           <w:rFonts w:ascii="Verdana" w:hAnsi="Verdana"/>
         </w:rPr>
-        <w:t>Conference Accessibility Committee (2016-</w:t>
-      </w:r>
-      <w:r>
-        <w:rPr>
-          <w:rFonts w:ascii="Verdana" w:hAnsi="Verdana"/>
-        </w:rPr>
-        <w:t>2020</w:t>
-      </w:r>
-      <w:r>
-        <w:rPr>
-          <w:rFonts w:ascii="Verdana" w:hAnsi="Verdana"/>
-        </w:rPr>
-        <w:t>)</w:t>
+        <w:t>Conference Accessibility Committee (2016-2020)</w:t>
       </w:r>
     </w:p>
     <w:p>
@@ -5135,19 +5146,7 @@
         <w:rPr>
           <w:rFonts w:ascii="Verdana" w:hAnsi="Verdana"/>
         </w:rPr>
-        <w:t>Achieving the Dream Steering Committee (2019-</w:t>
-      </w:r>
-      <w:r>
-        <w:rPr>
-          <w:rFonts w:ascii="Verdana" w:hAnsi="Verdana"/>
-        </w:rPr>
-        <w:t>21</w:t>
-      </w:r>
-      <w:r>
-        <w:rPr>
-          <w:rFonts w:ascii="Verdana" w:hAnsi="Verdana"/>
-        </w:rPr>
-        <w:t>)</w:t>
+        <w:t>Achieving the Dream Steering Committee (2019-21)</w:t>
       </w:r>
     </w:p>
     <w:p>
@@ -5611,19 +5610,7 @@
         <w:rPr>
           <w:rFonts w:ascii="Verdana" w:hAnsi="Verdana"/>
         </w:rPr>
-        <w:t xml:space="preserve"> (2019-</w:t>
-      </w:r>
-      <w:r>
-        <w:rPr>
-          <w:rFonts w:ascii="Verdana" w:hAnsi="Verdana"/>
-        </w:rPr>
-        <w:t>21</w:t>
-      </w:r>
-      <w:r>
-        <w:rPr>
-          <w:rFonts w:ascii="Verdana" w:hAnsi="Verdana"/>
-        </w:rPr>
-        <w:t>)</w:t>
+        <w:t xml:space="preserve"> (2019-21)</w:t>
       </w:r>
     </w:p>
     <w:p>
@@ -6648,7 +6635,7 @@
     </w:pPr>
     <w:r>
       <w:drawing>
-        <wp:anchor behindDoc="1" distT="0" distB="0" distL="114300" distR="114300" simplePos="0" locked="0" layoutInCell="1" allowOverlap="1" relativeHeight="0">
+        <wp:anchor behindDoc="0" distT="0" distB="0" distL="114300" distR="114300" simplePos="0" locked="0" layoutInCell="1" allowOverlap="1" relativeHeight="0">
           <wp:simplePos x="0" y="0"/>
           <wp:positionH relativeFrom="page">
             <wp:posOffset>822960</wp:posOffset>
@@ -6751,7 +6738,7 @@
     </w:pPr>
     <w:r>
       <w:drawing>
-        <wp:anchor behindDoc="1" distT="0" distB="0" distL="114300" distR="114300" simplePos="0" locked="0" layoutInCell="0" allowOverlap="1" relativeHeight="8">
+        <wp:anchor behindDoc="0" distT="0" distB="0" distL="114300" distR="114300" simplePos="0" locked="0" layoutInCell="0" allowOverlap="1" relativeHeight="8">
           <wp:simplePos x="0" y="0"/>
           <wp:positionH relativeFrom="page">
             <wp:posOffset>832485</wp:posOffset>
@@ -10705,8 +10692,9 @@
     <w:qFormat/>
     <w:pPr>
       <w:widowControl/>
+      <w:suppressAutoHyphens w:val="true"/>
       <w:bidi w:val="0"/>
-      <w:spacing w:lineRule="auto" w:line="256" w:before="0" w:after="7"/>
+      <w:spacing w:lineRule="auto" w:line="254" w:before="0" w:after="7"/>
       <w:ind w:left="190" w:hanging="10"/>
       <w:jc w:val="left"/>
     </w:pPr>
@@ -10730,6 +10718,7 @@
       <w:keepNext w:val="true"/>
       <w:keepLines/>
       <w:widowControl/>
+      <w:suppressAutoHyphens w:val="true"/>
       <w:bidi w:val="0"/>
       <w:spacing w:lineRule="auto" w:line="259" w:before="0" w:after="0"/>
       <w:ind w:left="190" w:hanging="10"/>
@@ -10875,6 +10864,13 @@
     <w:rPr>
       <w:color w:val="605E5C"/>
       <w:shd w:fill="E1DFDD" w:val="clear"/>
+    </w:rPr>
+  </w:style>
+  <w:style w:type="character" w:styleId="Bullets">
+    <w:name w:val="Bullets"/>
+    <w:qFormat/>
+    <w:rPr>
+      <w:rFonts w:ascii="OpenSymbol" w:hAnsi="OpenSymbol" w:eastAsia="OpenSymbol" w:cs="OpenSymbol"/>
     </w:rPr>
   </w:style>
   <w:style w:type="paragraph" w:styleId="Heading">

</xml_diff>